<commit_message>
added inversion of control with dependency injection
</commit_message>
<xml_diff>
--- a/week-3/Cuauro - screenshots - Router Guards.docx
+++ b/week-3/Cuauro - screenshots - Router Guards.docx
@@ -38,7 +38,7 @@
           <w:sz w:val="24"/>
           <w:szCs w:val="24"/>
         </w:rPr>
-        <w:t>Discussion/Assignm</w:t>
+        <w:t>Assignm</w:t>
       </w:r>
       <w:r>
         <w:rPr>
@@ -73,7 +73,6 @@
         </w:rPr>
         <w:t xml:space="preserve"> </w:t>
       </w:r>
-      <w:proofErr w:type="spellStart"/>
       <w:r>
         <w:rPr>
           <w:rFonts w:ascii="Times New Roman" w:eastAsia="Times New Roman" w:hAnsi="Times New Roman" w:cs="Times New Roman"/>
@@ -83,9 +82,8 @@
           <w:sz w:val="24"/>
           <w:szCs w:val="24"/>
         </w:rPr>
-        <w:t>x.x</w:t>
-      </w:r>
-      <w:proofErr w:type="spellEnd"/>
+        <w:t>3</w:t>
+      </w:r>
       <w:r>
         <w:rPr>
           <w:rFonts w:ascii="Times New Roman" w:eastAsia="Times New Roman" w:hAnsi="Times New Roman" w:cs="Times New Roman"/>
@@ -95,6 +93,28 @@
           <w:sz w:val="24"/>
           <w:szCs w:val="24"/>
         </w:rPr>
+        <w:t>.</w:t>
+      </w:r>
+      <w:r>
+        <w:rPr>
+          <w:rFonts w:ascii="Times New Roman" w:eastAsia="Times New Roman" w:hAnsi="Times New Roman" w:cs="Times New Roman"/>
+          <w:b/>
+          <w:color w:val="000000"/>
+          <w:kern w:val="3"/>
+          <w:sz w:val="24"/>
+          <w:szCs w:val="24"/>
+        </w:rPr>
+        <w:t>4</w:t>
+      </w:r>
+      <w:r>
+        <w:rPr>
+          <w:rFonts w:ascii="Times New Roman" w:eastAsia="Times New Roman" w:hAnsi="Times New Roman" w:cs="Times New Roman"/>
+          <w:b/>
+          <w:color w:val="000000"/>
+          <w:kern w:val="3"/>
+          <w:sz w:val="24"/>
+          <w:szCs w:val="24"/>
+        </w:rPr>
         <w:t xml:space="preserve"> –</w:t>
       </w:r>
       <w:r>
@@ -117,7 +137,7 @@
           <w:sz w:val="24"/>
           <w:szCs w:val="24"/>
         </w:rPr>
-        <w:t>Title</w:t>
+        <w:t>Router Guards</w:t>
       </w:r>
     </w:p>
     <w:p>
@@ -380,6 +400,9 @@
     </w:p>
     <w:p>
       <w:r>
+        <w:rPr>
+          <w:noProof/>
+        </w:rPr>
         <w:lastRenderedPageBreak/>
         <w:drawing>
           <wp:inline distT="0" distB="0" distL="0" distR="0" wp14:anchorId="4D9D5BFD" wp14:editId="65E9F018">
@@ -425,6 +448,9 @@
     </w:p>
     <w:p>
       <w:r>
+        <w:rPr>
+          <w:noProof/>
+        </w:rPr>
         <w:drawing>
           <wp:inline distT="0" distB="0" distL="0" distR="0" wp14:anchorId="347E6ADE" wp14:editId="55CB0698">
             <wp:extent cx="5943600" cy="2538095"/>
@@ -474,6 +500,9 @@
     </w:p>
     <w:p>
       <w:r>
+        <w:rPr>
+          <w:noProof/>
+        </w:rPr>
         <w:drawing>
           <wp:inline distT="0" distB="0" distL="0" distR="0" wp14:anchorId="6C0141CC" wp14:editId="5827D93E">
             <wp:extent cx="5943600" cy="2221230"/>
@@ -523,6 +552,9 @@
     </w:p>
     <w:p>
       <w:r>
+        <w:rPr>
+          <w:noProof/>
+        </w:rPr>
         <w:lastRenderedPageBreak/>
         <w:drawing>
           <wp:inline distT="0" distB="0" distL="0" distR="0" wp14:anchorId="4A66DCE1" wp14:editId="097463B7">

</xml_diff>